<commit_message>
Enhance application logging and configuration management. Added error handling for config file parsing in app.log. Updated config.json to include new garment attributes and synonyms. Implemented primary prenda logic in models and services for accurate juegos calculation in Excel processing.
</commit_message>
<xml_diff>
--- a/templates/50% - AUTORIZACIÓN DESCUENTO DE UNIFORMES (02).docx
+++ b/templates/50% - AUTORIZACIÓN DESCUENTO DE UNIFORMES (02).docx
@@ -446,7 +446,7 @@
           <w:lang w:eastAsia="es-PE"/>
           <w14:ligatures w14:val="none"/>
         </w:rPr>
-        <w:t>2</w:t>
+        <w:t>{{ juego }}</w:t>
       </w:r>
       <w:r>
         <w:rPr>
@@ -457,7 +457,51 @@
           <w:lang w:eastAsia="es-PE"/>
           <w14:ligatures w14:val="none"/>
         </w:rPr>
-        <w:t xml:space="preserve"> juegos de uniformes</w:t>
+        <w:t xml:space="preserve"> juego</w:t>
+      </w:r>
+      <w:r>
+        <w:rPr>
+          <w:rFonts w:ascii="Arial" w:eastAsia="Times New Roman" w:hAnsi="Arial" w:cs="Arial"/>
+          <w:b/>
+          <w:bCs/>
+          <w:kern w:val="0"/>
+          <w:lang w:eastAsia="es-PE"/>
+          <w14:ligatures w14:val="none"/>
+        </w:rPr>
+        <w:t>(</w:t>
+      </w:r>
+      <w:r>
+        <w:rPr>
+          <w:rFonts w:ascii="Arial" w:eastAsia="Times New Roman" w:hAnsi="Arial" w:cs="Arial"/>
+          <w:b/>
+          <w:bCs/>
+          <w:kern w:val="0"/>
+          <w:lang w:eastAsia="es-PE"/>
+          <w14:ligatures w14:val="none"/>
+        </w:rPr>
+        <w:t>s</w:t>
+      </w:r>
+      <w:r>
+        <w:rPr>
+          <w:rFonts w:ascii="Arial" w:eastAsia="Times New Roman" w:hAnsi="Arial" w:cs="Arial"/>
+          <w:b/>
+          <w:bCs/>
+          <w:kern w:val="0"/>
+          <w:lang w:eastAsia="es-PE"/>
+          <w14:ligatures w14:val="none"/>
+        </w:rPr>
+        <w:t>)</w:t>
+      </w:r>
+      <w:r>
+        <w:rPr>
+          <w:rFonts w:ascii="Arial" w:eastAsia="Times New Roman" w:hAnsi="Arial" w:cs="Arial"/>
+          <w:b/>
+          <w:bCs/>
+          <w:kern w:val="0"/>
+          <w:lang w:eastAsia="es-PE"/>
+          <w14:ligatures w14:val="none"/>
+        </w:rPr>
+        <w:t xml:space="preserve"> de uniformes</w:t>
       </w:r>
       <w:r>
         <w:rPr>

</xml_diff>

<commit_message>
Implement scrollable canvas with mouse wheel support in CargosTab UI. Enhanced checkbox layout and added initial update for scroll region after rendering. Updated binary files for .DS_Store and document template.
</commit_message>
<xml_diff>
--- a/templates/50% - AUTORIZACIÓN DESCUENTO DE UNIFORMES (02).docx
+++ b/templates/50% - AUTORIZACIÓN DESCUENTO DE UNIFORMES (02).docx
@@ -446,7 +446,18 @@
           <w:lang w:eastAsia="es-PE"/>
           <w14:ligatures w14:val="none"/>
         </w:rPr>
-        <w:t>{{ juego }}</w:t>
+        <w:t>{{</w:t>
+      </w:r>
+      <w:r>
+        <w:rPr>
+          <w:rFonts w:ascii="Arial" w:eastAsia="Times New Roman" w:hAnsi="Arial" w:cs="Arial"/>
+          <w:b/>
+          <w:bCs/>
+          <w:kern w:val="0"/>
+          <w:lang w:eastAsia="es-PE"/>
+          <w14:ligatures w14:val="none"/>
+        </w:rPr>
+        <w:t xml:space="preserve"> juego }}</w:t>
       </w:r>
       <w:r>
         <w:rPr>

</xml_diff>